<commit_message>
menambahkan fitur pencarian produk berdasarkan nama
</commit_message>
<xml_diff>
--- a/dekumentasi/web.docx
+++ b/dekumentasi/web.docx
@@ -67,75 +67,12 @@
     <w:p/>
     <w:p/>
     <w:p>
-      <w:proofErr w:type="spellStart"/>
-      <w:r>
-        <w:t>Menambahkan</w:t>
-      </w:r>
-      <w:proofErr w:type="spellEnd"/>
-      <w:r>
-        <w:t xml:space="preserve"> search bar </w:t>
-      </w:r>
-      <w:proofErr w:type="spellStart"/>
-      <w:r>
-        <w:t>sederhana</w:t>
-      </w:r>
-      <w:proofErr w:type="spellEnd"/>
-      <w:r>
-        <w:t xml:space="preserve"> pada layout </w:t>
-      </w:r>
-      <w:proofErr w:type="spellStart"/>
-      <w:r>
-        <w:t>produk</w:t>
-      </w:r>
-      <w:proofErr w:type="spellEnd"/>
-      <w:r>
-        <w:t xml:space="preserve"> dan </w:t>
-      </w:r>
-      <w:proofErr w:type="spellStart"/>
-      <w:r>
-        <w:t>Menyelaraskan</w:t>
-      </w:r>
-      <w:proofErr w:type="spellEnd"/>
-      <w:r>
-        <w:t xml:space="preserve"> </w:t>
-      </w:r>
-      <w:proofErr w:type="spellStart"/>
-      <w:r>
-        <w:t>halaman</w:t>
-      </w:r>
-      <w:proofErr w:type="spellEnd"/>
-      <w:r>
-        <w:t xml:space="preserve"> </w:t>
-      </w:r>
-      <w:proofErr w:type="spellStart"/>
-      <w:r>
-        <w:t>produk</w:t>
-      </w:r>
-      <w:proofErr w:type="spellEnd"/>
-      <w:r>
-        <w:t xml:space="preserve"> </w:t>
-      </w:r>
-      <w:proofErr w:type="spellStart"/>
-      <w:r>
-        <w:t>dengan</w:t>
-      </w:r>
-      <w:proofErr w:type="spellEnd"/>
-      <w:r>
-        <w:t xml:space="preserve"> layout </w:t>
-      </w:r>
-      <w:proofErr w:type="spellStart"/>
-      <w:r>
-        <w:t>baru</w:t>
-      </w:r>
-      <w:proofErr w:type="spellEnd"/>
-      <w:proofErr w:type="gramStart"/>
-      <w:r>
-        <w:t>.</w:t>
+      <w:r>
+        <w:t>Menambahkan search bar sederhana pada layout produk dan Menyelaraskan halaman produk dengan layout baru.</w:t>
       </w:r>
       <w:r>
         <w:t xml:space="preserve"> :</w:t>
       </w:r>
-      <w:proofErr w:type="gramEnd"/>
     </w:p>
     <w:p/>
     <w:p>
@@ -287,37 +224,8 @@
     </w:p>
     <w:p/>
     <w:p>
-      <w:proofErr w:type="spellStart"/>
-      <w:r>
-        <w:t>Menambahkan</w:t>
-      </w:r>
-      <w:proofErr w:type="spellEnd"/>
-      <w:r>
-        <w:t xml:space="preserve"> card </w:t>
-      </w:r>
-      <w:proofErr w:type="spellStart"/>
-      <w:r>
-        <w:t>produk</w:t>
-      </w:r>
-      <w:proofErr w:type="spellEnd"/>
-      <w:r>
-        <w:t xml:space="preserve"> dummy (</w:t>
-      </w:r>
-      <w:proofErr w:type="spellStart"/>
-      <w:r>
-        <w:t>gambar</w:t>
-      </w:r>
-      <w:proofErr w:type="spellEnd"/>
-      <w:r>
-        <w:t xml:space="preserve">, nama, dan </w:t>
-      </w:r>
-      <w:proofErr w:type="spellStart"/>
-      <w:r>
-        <w:t>harga</w:t>
-      </w:r>
-      <w:proofErr w:type="spellEnd"/>
-      <w:r>
-        <w:t>).</w:t>
+      <w:r>
+        <w:t>Menambahkan card produk dummy (gambar, nama, dan harga).</w:t>
       </w:r>
     </w:p>
     <w:p>
@@ -363,29 +271,8 @@
       </w:r>
     </w:p>
     <w:p>
-      <w:proofErr w:type="spellStart"/>
-      <w:r>
-        <w:t>Menambahkan</w:t>
-      </w:r>
-      <w:proofErr w:type="spellEnd"/>
-      <w:r>
-        <w:t xml:space="preserve"> </w:t>
-      </w:r>
-      <w:proofErr w:type="spellStart"/>
-      <w:r>
-        <w:t>efek</w:t>
-      </w:r>
-      <w:proofErr w:type="spellEnd"/>
-      <w:r>
-        <w:t xml:space="preserve"> hover pada card </w:t>
-      </w:r>
-      <w:proofErr w:type="spellStart"/>
-      <w:r>
-        <w:t>produk</w:t>
-      </w:r>
-      <w:proofErr w:type="spellEnd"/>
-      <w:r>
-        <w:t>.</w:t>
+      <w:r>
+        <w:t>Menambahkan efek hover pada card produk.</w:t>
       </w:r>
     </w:p>
     <w:p>
@@ -458,37 +345,8 @@
       </w:r>
     </w:p>
     <w:p>
-      <w:proofErr w:type="spellStart"/>
-      <w:r>
-        <w:t>Menambahkan</w:t>
-      </w:r>
-      <w:proofErr w:type="spellEnd"/>
-      <w:r>
-        <w:t xml:space="preserve"> badge </w:t>
-      </w:r>
-      <w:proofErr w:type="spellStart"/>
-      <w:r>
-        <w:t>stok</w:t>
-      </w:r>
-      <w:proofErr w:type="spellEnd"/>
-      <w:r>
-        <w:t xml:space="preserve"> </w:t>
-      </w:r>
-      <w:proofErr w:type="spellStart"/>
-      <w:r>
-        <w:t>Tersedia</w:t>
-      </w:r>
-      <w:proofErr w:type="spellEnd"/>
-      <w:r>
-        <w:t xml:space="preserve"> pada card </w:t>
-      </w:r>
-      <w:proofErr w:type="spellStart"/>
-      <w:r>
-        <w:t>produk</w:t>
-      </w:r>
-      <w:proofErr w:type="spellEnd"/>
-      <w:r>
-        <w:t>.</w:t>
+      <w:r>
+        <w:t>Menambahkan badge stok Tersedia pada card produk.</w:t>
       </w:r>
     </w:p>
     <w:p>
@@ -534,34 +392,11 @@
       </w:r>
     </w:p>
     <w:p>
-      <w:proofErr w:type="spellStart"/>
-      <w:r>
-        <w:t>tambah</w:t>
-      </w:r>
-      <w:proofErr w:type="spellEnd"/>
-      <w:r>
-        <w:t xml:space="preserve"> badge </w:t>
-      </w:r>
-      <w:proofErr w:type="spellStart"/>
-      <w:r>
-        <w:t>diskon</w:t>
-      </w:r>
-      <w:proofErr w:type="spellEnd"/>
-      <w:r>
-        <w:t xml:space="preserve"> pada card </w:t>
-      </w:r>
-      <w:proofErr w:type="spellStart"/>
-      <w:proofErr w:type="gramStart"/>
-      <w:r>
-        <w:t>produk</w:t>
-      </w:r>
-      <w:proofErr w:type="spellEnd"/>
-      <w:r>
-        <w:t xml:space="preserve"> :</w:t>
-      </w:r>
-      <w:proofErr w:type="gramEnd"/>
-      <w:r>
-        <w:t xml:space="preserve"> </w:t>
+      <w:r>
+        <w:t>tambah badge diskon pada card produk</w:t>
+      </w:r>
+      <w:r>
+        <w:t xml:space="preserve"> : </w:t>
       </w:r>
     </w:p>
     <w:p>
@@ -608,43 +443,9 @@
       </w:r>
     </w:p>
     <w:p>
-      <w:proofErr w:type="spellStart"/>
-      <w:r>
-        <w:t>tambah</w:t>
-      </w:r>
-      <w:proofErr w:type="spellEnd"/>
-      <w:r>
-        <w:t xml:space="preserve"> </w:t>
-      </w:r>
-      <w:proofErr w:type="spellStart"/>
-      <w:r>
-        <w:t>harga</w:t>
-      </w:r>
-      <w:proofErr w:type="spellEnd"/>
-      <w:r>
-        <w:t xml:space="preserve"> </w:t>
-      </w:r>
-      <w:proofErr w:type="spellStart"/>
-      <w:r>
-        <w:t>coret</w:t>
-      </w:r>
-      <w:proofErr w:type="spellEnd"/>
-      <w:r>
-        <w:t xml:space="preserve"> pada </w:t>
-      </w:r>
-      <w:proofErr w:type="spellStart"/>
-      <w:r>
-        <w:t>produk</w:t>
-      </w:r>
-      <w:proofErr w:type="spellEnd"/>
-      <w:r>
-        <w:t xml:space="preserve"> </w:t>
-      </w:r>
-      <w:proofErr w:type="spellStart"/>
-      <w:r>
-        <w:t>diskon</w:t>
-      </w:r>
-      <w:proofErr w:type="spellEnd"/>
+      <w:r>
+        <w:t>tambah harga coret pada produk diskon</w:t>
+      </w:r>
       <w:r>
         <w:t>:</w:t>
       </w:r>
@@ -735,48 +536,12 @@
       </w:r>
     </w:p>
     <w:p>
-      <w:proofErr w:type="spellStart"/>
-      <w:r>
-        <w:t>tambah</w:t>
-      </w:r>
-      <w:proofErr w:type="spellEnd"/>
-      <w:r>
-        <w:t xml:space="preserve"> </w:t>
-      </w:r>
-      <w:proofErr w:type="spellStart"/>
-      <w:r>
-        <w:t>judul</w:t>
-      </w:r>
-      <w:proofErr w:type="spellEnd"/>
-      <w:r>
-        <w:t xml:space="preserve"> &amp; </w:t>
-      </w:r>
-      <w:proofErr w:type="spellStart"/>
-      <w:r>
-        <w:t>deskripsi</w:t>
-      </w:r>
-      <w:proofErr w:type="spellEnd"/>
-      <w:r>
-        <w:t xml:space="preserve"> </w:t>
-      </w:r>
-      <w:proofErr w:type="spellStart"/>
-      <w:r>
-        <w:t>halaman</w:t>
-      </w:r>
-      <w:proofErr w:type="spellEnd"/>
-      <w:r>
-        <w:t xml:space="preserve"> </w:t>
-      </w:r>
-      <w:proofErr w:type="spellStart"/>
-      <w:proofErr w:type="gramStart"/>
-      <w:r>
-        <w:t>produk</w:t>
-      </w:r>
-      <w:proofErr w:type="spellEnd"/>
+      <w:r>
+        <w:t>tambah judul &amp; deskripsi halaman produk</w:t>
+      </w:r>
       <w:r>
         <w:t xml:space="preserve"> :</w:t>
       </w:r>
-      <w:proofErr w:type="gramEnd"/>
     </w:p>
     <w:p>
       <w:r>
@@ -827,29 +592,10 @@
           <w:noProof/>
         </w:rPr>
       </w:pPr>
-      <w:proofErr w:type="spellStart"/>
       <w:r>
         <w:lastRenderedPageBreak/>
-        <w:t>tambah</w:t>
-      </w:r>
-      <w:proofErr w:type="spellEnd"/>
-      <w:r>
-        <w:t xml:space="preserve"> badge best seller pada </w:t>
-      </w:r>
-      <w:proofErr w:type="spellStart"/>
-      <w:r>
-        <w:t>produk</w:t>
-      </w:r>
-      <w:proofErr w:type="spellEnd"/>
-      <w:r>
-        <w:t xml:space="preserve"> </w:t>
-      </w:r>
-      <w:proofErr w:type="spellStart"/>
-      <w:proofErr w:type="gramStart"/>
-      <w:r>
-        <w:t>kedua</w:t>
-      </w:r>
-      <w:proofErr w:type="spellEnd"/>
+        <w:t>tambah badge best seller pada produk kedua</w:t>
+      </w:r>
       <w:r>
         <w:rPr>
           <w:i/>
@@ -863,7 +609,6 @@
         </w:rPr>
         <w:t>:</w:t>
       </w:r>
-      <w:proofErr w:type="gramEnd"/>
       <w:r>
         <w:rPr>
           <w:i/>
@@ -1080,6 +825,54 @@
                     <a:xfrm>
                       <a:off x="0" y="0"/>
                       <a:ext cx="5731510" cy="2874010"/>
+                    </a:xfrm>
+                    <a:prstGeom prst="rect">
+                      <a:avLst/>
+                    </a:prstGeom>
+                  </pic:spPr>
+                </pic:pic>
+              </a:graphicData>
+            </a:graphic>
+          </wp:inline>
+        </w:drawing>
+      </w:r>
+    </w:p>
+    <w:p/>
+    <w:p>
+      <w:r>
+        <w:t>menambahkan fitur pencarian produk berdasarkan nama</w:t>
+      </w:r>
+    </w:p>
+    <w:p>
+      <w:r>
+        <w:rPr>
+          <w:noProof/>
+        </w:rPr>
+        <w:drawing>
+          <wp:inline distT="0" distB="0" distL="0" distR="0" wp14:anchorId="3584EB0D" wp14:editId="1A7BE060">
+            <wp:extent cx="5731510" cy="2854960"/>
+            <wp:effectExtent l="0" t="0" r="2540" b="2540"/>
+            <wp:docPr id="1834510277" name="Picture 1"/>
+            <wp:cNvGraphicFramePr>
+              <a:graphicFrameLocks xmlns:a="http://schemas.openxmlformats.org/drawingml/2006/main" noChangeAspect="1"/>
+            </wp:cNvGraphicFramePr>
+            <a:graphic xmlns:a="http://schemas.openxmlformats.org/drawingml/2006/main">
+              <a:graphicData uri="http://schemas.openxmlformats.org/drawingml/2006/picture">
+                <pic:pic xmlns:pic="http://schemas.openxmlformats.org/drawingml/2006/picture">
+                  <pic:nvPicPr>
+                    <pic:cNvPr id="1834510277" name=""/>
+                    <pic:cNvPicPr/>
+                  </pic:nvPicPr>
+                  <pic:blipFill>
+                    <a:blip r:embed="rId19"/>
+                    <a:stretch>
+                      <a:fillRect/>
+                    </a:stretch>
+                  </pic:blipFill>
+                  <pic:spPr>
+                    <a:xfrm>
+                      <a:off x="0" y="0"/>
+                      <a:ext cx="5731510" cy="2854960"/>
                     </a:xfrm>
                     <a:prstGeom prst="rect">
                       <a:avLst/>

</xml_diff>

<commit_message>
Memperbaiki path import komponen Sidebar pada layout admin
</commit_message>
<xml_diff>
--- a/dekumentasi/web.docx
+++ b/dekumentasi/web.docx
@@ -1,6 +1,6 @@
 
 <file path=word/document.xml><?xml version="1.0" encoding="utf-8"?>
-<w:document xmlns:wpc="http://schemas.microsoft.com/office/word/2010/wordprocessingCanvas" xmlns:cx="http://schemas.microsoft.com/office/drawing/2014/chartex" xmlns:cx1="http://schemas.microsoft.com/office/drawing/2015/9/8/chartex" xmlns:cx2="http://schemas.microsoft.com/office/drawing/2015/10/21/chartex" xmlns:cx3="http://schemas.microsoft.com/office/drawing/2016/5/9/chartex" xmlns:cx4="http://schemas.microsoft.com/office/drawing/2016/5/10/chartex" xmlns:cx5="http://schemas.microsoft.com/office/drawing/2016/5/11/chartex" xmlns:cx6="http://schemas.microsoft.com/office/drawing/2016/5/12/chartex" xmlns:cx7="http://schemas.microsoft.com/office/drawing/2016/5/13/chartex" xmlns:cx8="http://schemas.microsoft.com/office/drawing/2016/5/14/chartex" xmlns:mc="http://schemas.openxmlformats.org/markup-compatibility/2006" xmlns:aink="http://schemas.microsoft.com/office/drawing/2016/ink" xmlns:am3d="http://schemas.microsoft.com/office/drawing/2017/model3d" xmlns:o="urn:schemas-microsoft-com:office:office" xmlns:oel="http://schemas.microsoft.com/office/2019/extlst" xmlns:r="http://schemas.openxmlformats.org/officeDocument/2006/relationships" xmlns:m="http://schemas.openxmlformats.org/officeDocument/2006/math" xmlns:v="urn:schemas-microsoft-com:vml" xmlns:wp14="http://schemas.microsoft.com/office/word/2010/wordprocessingDrawing" xmlns:wp="http://schemas.openxmlformats.org/drawingml/2006/wordprocessingDrawing" xmlns:w10="urn:schemas-microsoft-com:office:word" xmlns:w="http://schemas.openxmlformats.org/wordprocessingml/2006/main" xmlns:w14="http://schemas.microsoft.com/office/word/2010/wordml" xmlns:w15="http://schemas.microsoft.com/office/word/2012/wordml" xmlns:w16cex="http://schemas.microsoft.com/office/word/2018/wordml/cex" xmlns:w16cid="http://schemas.microsoft.com/office/word/2016/wordml/cid" xmlns:w16="http://schemas.microsoft.com/office/word/2018/wordml" xmlns:w16du="http://schemas.microsoft.com/office/word/2023/wordml/word16du" xmlns:w16sdtdh="http://schemas.microsoft.com/office/word/2020/wordml/sdtdatahash" xmlns:w16sdtfl="http://schemas.microsoft.com/office/word/2024/wordml/sdtformatlock" xmlns:w16se="http://schemas.microsoft.com/office/word/2015/wordml/symex" xmlns:wpg="http://schemas.microsoft.com/office/word/2010/wordprocessingGroup" xmlns:wpi="http://schemas.microsoft.com/office/word/2010/wordprocessingInk" xmlns:wne="http://schemas.microsoft.com/office/word/2006/wordml" xmlns:wps="http://schemas.microsoft.com/office/word/2010/wordprocessingShape" mc:Ignorable="w14 w15 w16se w16cid w16 w16cex w16sdtdh w16sdtfl w16du wp14">
+<w:document xmlns:wpc="http://schemas.microsoft.com/office/word/2010/wordprocessingCanvas" xmlns:cx="http://schemas.microsoft.com/office/drawing/2014/chartex" xmlns:cx1="http://schemas.microsoft.com/office/drawing/2015/9/8/chartex" xmlns:cx2="http://schemas.microsoft.com/office/drawing/2015/10/21/chartex" xmlns:cx3="http://schemas.microsoft.com/office/drawing/2016/5/9/chartex" xmlns:cx4="http://schemas.microsoft.com/office/drawing/2016/5/10/chartex" xmlns:cx5="http://schemas.microsoft.com/office/drawing/2016/5/11/chartex" xmlns:cx6="http://schemas.microsoft.com/office/drawing/2016/5/12/chartex" xmlns:cx7="http://schemas.microsoft.com/office/drawing/2016/5/13/chartex" xmlns:cx8="http://schemas.microsoft.com/office/drawing/2016/5/14/chartex" xmlns:mc="http://schemas.openxmlformats.org/markup-compatibility/2006" xmlns:aink="http://schemas.microsoft.com/office/drawing/2016/ink" xmlns:am3d="http://schemas.microsoft.com/office/drawing/2017/model3d" xmlns:o="urn:schemas-microsoft-com:office:office" xmlns:r="http://schemas.openxmlformats.org/officeDocument/2006/relationships" xmlns:m="http://schemas.openxmlformats.org/officeDocument/2006/math" xmlns:v="urn:schemas-microsoft-com:vml" xmlns:wp14="http://schemas.microsoft.com/office/word/2010/wordprocessingDrawing" xmlns:wp="http://schemas.openxmlformats.org/drawingml/2006/wordprocessingDrawing" xmlns:w10="urn:schemas-microsoft-com:office:word" xmlns:w="http://schemas.openxmlformats.org/wordprocessingml/2006/main" xmlns:w14="http://schemas.microsoft.com/office/word/2010/wordml" xmlns:w15="http://schemas.microsoft.com/office/word/2012/wordml" xmlns:w16cex="http://schemas.microsoft.com/office/word/2018/wordml/cex" xmlns:w16cid="http://schemas.microsoft.com/office/word/2016/wordml/cid" xmlns:w16="http://schemas.microsoft.com/office/word/2018/wordml" xmlns:w16sdtdh="http://schemas.microsoft.com/office/word/2020/wordml/sdtdatahash" xmlns:w16se="http://schemas.microsoft.com/office/word/2015/wordml/symex" xmlns:wpg="http://schemas.microsoft.com/office/word/2010/wordprocessingGroup" xmlns:wpi="http://schemas.microsoft.com/office/word/2010/wordprocessingInk" xmlns:wne="http://schemas.microsoft.com/office/word/2006/wordml" xmlns:wps="http://schemas.microsoft.com/office/word/2010/wordprocessingShape" mc:Ignorable="w14 w15 w16se w16cid w16 w16cex w16sdtdh wp14">
   <w:body>
     <w:p>
       <w:pPr>
@@ -128,12 +128,14 @@
         <w:t>baru</w:t>
       </w:r>
       <w:proofErr w:type="spellEnd"/>
+      <w:proofErr w:type="gramStart"/>
       <w:r>
         <w:t>.</w:t>
       </w:r>
       <w:r>
         <w:t xml:space="preserve"> :</w:t>
       </w:r>
+      <w:proofErr w:type="gramEnd"/>
     </w:p>
     <w:p/>
     <w:p>
@@ -307,7 +309,15 @@
       </w:r>
       <w:proofErr w:type="spellEnd"/>
       <w:r>
-        <w:t xml:space="preserve">, nama, dan </w:t>
+        <w:t xml:space="preserve">, </w:t>
+      </w:r>
+      <w:proofErr w:type="spellStart"/>
+      <w:r>
+        <w:t>nama</w:t>
+      </w:r>
+      <w:proofErr w:type="spellEnd"/>
+      <w:r>
+        <w:t xml:space="preserve">, dan </w:t>
       </w:r>
       <w:proofErr w:type="spellStart"/>
       <w:r>
@@ -549,12 +559,17 @@
         <w:t xml:space="preserve"> pada card </w:t>
       </w:r>
       <w:proofErr w:type="spellStart"/>
+      <w:proofErr w:type="gramStart"/>
       <w:r>
         <w:t>produk</w:t>
       </w:r>
       <w:proofErr w:type="spellEnd"/>
       <w:r>
-        <w:t xml:space="preserve"> : </w:t>
+        <w:t xml:space="preserve"> :</w:t>
+      </w:r>
+      <w:proofErr w:type="gramEnd"/>
+      <w:r>
+        <w:t xml:space="preserve"> </w:t>
       </w:r>
     </w:p>
     <w:p>
@@ -761,6 +776,7 @@
         <w:t xml:space="preserve"> </w:t>
       </w:r>
       <w:proofErr w:type="spellStart"/>
+      <w:proofErr w:type="gramStart"/>
       <w:r>
         <w:t>produk</w:t>
       </w:r>
@@ -768,6 +784,7 @@
       <w:r>
         <w:t xml:space="preserve"> :</w:t>
       </w:r>
+      <w:proofErr w:type="gramEnd"/>
     </w:p>
     <w:p>
       <w:r>
@@ -836,6 +853,7 @@
         <w:t xml:space="preserve"> </w:t>
       </w:r>
       <w:proofErr w:type="spellStart"/>
+      <w:proofErr w:type="gramStart"/>
       <w:r>
         <w:t>kedua</w:t>
       </w:r>
@@ -853,6 +871,7 @@
         </w:rPr>
         <w:t>:</w:t>
       </w:r>
+      <w:proofErr w:type="gramEnd"/>
       <w:r>
         <w:rPr>
           <w:i/>
@@ -1121,8 +1140,13 @@
       </w:r>
       <w:proofErr w:type="spellEnd"/>
       <w:r>
-        <w:t xml:space="preserve"> nama</w:t>
-      </w:r>
+        <w:t xml:space="preserve"> </w:t>
+      </w:r>
+      <w:proofErr w:type="spellStart"/>
+      <w:r>
+        <w:t>nama</w:t>
+      </w:r>
+      <w:proofErr w:type="spellEnd"/>
     </w:p>
     <w:p>
       <w:r>
@@ -1299,6 +1323,71 @@
         </w:drawing>
       </w:r>
     </w:p>
+    <w:p/>
+    <w:p/>
+    <w:p/>
+    <w:p>
+      <w:proofErr w:type="spellStart"/>
+      <w:r>
+        <w:lastRenderedPageBreak/>
+        <w:t>Memperbaiki</w:t>
+      </w:r>
+      <w:proofErr w:type="spellEnd"/>
+      <w:r>
+        <w:t xml:space="preserve"> path import </w:t>
+      </w:r>
+      <w:proofErr w:type="spellStart"/>
+      <w:r>
+        <w:t>komponen</w:t>
+      </w:r>
+      <w:proofErr w:type="spellEnd"/>
+      <w:r>
+        <w:t xml:space="preserve"> Sidebar pada layout admin</w:t>
+      </w:r>
+    </w:p>
+    <w:p>
+      <w:r>
+        <w:rPr>
+          <w:noProof/>
+        </w:rPr>
+        <w:drawing>
+          <wp:inline distT="0" distB="0" distL="0" distR="0" wp14:anchorId="187FC43A" wp14:editId="29898834">
+            <wp:extent cx="5731510" cy="2734310"/>
+            <wp:effectExtent l="0" t="0" r="2540" b="8890"/>
+            <wp:docPr id="1" name="Picture 1"/>
+            <wp:cNvGraphicFramePr>
+              <a:graphicFrameLocks xmlns:a="http://schemas.openxmlformats.org/drawingml/2006/main" noChangeAspect="1"/>
+            </wp:cNvGraphicFramePr>
+            <a:graphic xmlns:a="http://schemas.openxmlformats.org/drawingml/2006/main">
+              <a:graphicData uri="http://schemas.openxmlformats.org/drawingml/2006/picture">
+                <pic:pic xmlns:pic="http://schemas.openxmlformats.org/drawingml/2006/picture">
+                  <pic:nvPicPr>
+                    <pic:cNvPr id="1" name=""/>
+                    <pic:cNvPicPr/>
+                  </pic:nvPicPr>
+                  <pic:blipFill>
+                    <a:blip r:embed="rId22"/>
+                    <a:stretch>
+                      <a:fillRect/>
+                    </a:stretch>
+                  </pic:blipFill>
+                  <pic:spPr>
+                    <a:xfrm>
+                      <a:off x="0" y="0"/>
+                      <a:ext cx="5731510" cy="2734310"/>
+                    </a:xfrm>
+                    <a:prstGeom prst="rect">
+                      <a:avLst/>
+                    </a:prstGeom>
+                  </pic:spPr>
+                </pic:pic>
+              </a:graphicData>
+            </a:graphic>
+          </wp:inline>
+        </w:drawing>
+      </w:r>
+    </w:p>
+    <w:p/>
     <w:sectPr>
       <w:pgSz w:w="11906" w:h="16838"/>
       <w:pgMar w:top="1440" w:right="1440" w:bottom="1440" w:left="1440" w:header="708" w:footer="708" w:gutter="0"/>
@@ -1310,7 +1399,7 @@
 </file>
 
 <file path=word/endnotes.xml><?xml version="1.0" encoding="utf-8"?>
-<w:endnotes xmlns:wpc="http://schemas.microsoft.com/office/word/2010/wordprocessingCanvas" xmlns:cx="http://schemas.microsoft.com/office/drawing/2014/chartex" xmlns:cx1="http://schemas.microsoft.com/office/drawing/2015/9/8/chartex" xmlns:cx2="http://schemas.microsoft.com/office/drawing/2015/10/21/chartex" xmlns:cx3="http://schemas.microsoft.com/office/drawing/2016/5/9/chartex" xmlns:cx4="http://schemas.microsoft.com/office/drawing/2016/5/10/chartex" xmlns:cx5="http://schemas.microsoft.com/office/drawing/2016/5/11/chartex" xmlns:cx6="http://schemas.microsoft.com/office/drawing/2016/5/12/chartex" xmlns:cx7="http://schemas.microsoft.com/office/drawing/2016/5/13/chartex" xmlns:cx8="http://schemas.microsoft.com/office/drawing/2016/5/14/chartex" xmlns:mc="http://schemas.openxmlformats.org/markup-compatibility/2006" xmlns:aink="http://schemas.microsoft.com/office/drawing/2016/ink" xmlns:am3d="http://schemas.microsoft.com/office/drawing/2017/model3d" xmlns:o="urn:schemas-microsoft-com:office:office" xmlns:oel="http://schemas.microsoft.com/office/2019/extlst" xmlns:r="http://schemas.openxmlformats.org/officeDocument/2006/relationships" xmlns:m="http://schemas.openxmlformats.org/officeDocument/2006/math" xmlns:v="urn:schemas-microsoft-com:vml" xmlns:wp14="http://schemas.microsoft.com/office/word/2010/wordprocessingDrawing" xmlns:wp="http://schemas.openxmlformats.org/drawingml/2006/wordprocessingDrawing" xmlns:w10="urn:schemas-microsoft-com:office:word" xmlns:w="http://schemas.openxmlformats.org/wordprocessingml/2006/main" xmlns:w14="http://schemas.microsoft.com/office/word/2010/wordml" xmlns:w15="http://schemas.microsoft.com/office/word/2012/wordml" xmlns:w16cex="http://schemas.microsoft.com/office/word/2018/wordml/cex" xmlns:w16cid="http://schemas.microsoft.com/office/word/2016/wordml/cid" xmlns:w16="http://schemas.microsoft.com/office/word/2018/wordml" xmlns:w16du="http://schemas.microsoft.com/office/word/2023/wordml/word16du" xmlns:w16sdtdh="http://schemas.microsoft.com/office/word/2020/wordml/sdtdatahash" xmlns:w16sdtfl="http://schemas.microsoft.com/office/word/2024/wordml/sdtformatlock" xmlns:w16se="http://schemas.microsoft.com/office/word/2015/wordml/symex" xmlns:wpg="http://schemas.microsoft.com/office/word/2010/wordprocessingGroup" xmlns:wpi="http://schemas.microsoft.com/office/word/2010/wordprocessingInk" xmlns:wne="http://schemas.microsoft.com/office/word/2006/wordml" xmlns:wps="http://schemas.microsoft.com/office/word/2010/wordprocessingShape" mc:Ignorable="w14 w15 w16se w16cid w16 w16cex w16sdtdh w16sdtfl w16du wp14">
+<w:endnotes xmlns:wpc="http://schemas.microsoft.com/office/word/2010/wordprocessingCanvas" xmlns:cx="http://schemas.microsoft.com/office/drawing/2014/chartex" xmlns:cx1="http://schemas.microsoft.com/office/drawing/2015/9/8/chartex" xmlns:cx2="http://schemas.microsoft.com/office/drawing/2015/10/21/chartex" xmlns:cx3="http://schemas.microsoft.com/office/drawing/2016/5/9/chartex" xmlns:cx4="http://schemas.microsoft.com/office/drawing/2016/5/10/chartex" xmlns:cx5="http://schemas.microsoft.com/office/drawing/2016/5/11/chartex" xmlns:cx6="http://schemas.microsoft.com/office/drawing/2016/5/12/chartex" xmlns:cx7="http://schemas.microsoft.com/office/drawing/2016/5/13/chartex" xmlns:cx8="http://schemas.microsoft.com/office/drawing/2016/5/14/chartex" xmlns:mc="http://schemas.openxmlformats.org/markup-compatibility/2006" xmlns:aink="http://schemas.microsoft.com/office/drawing/2016/ink" xmlns:am3d="http://schemas.microsoft.com/office/drawing/2017/model3d" xmlns:o="urn:schemas-microsoft-com:office:office" xmlns:r="http://schemas.openxmlformats.org/officeDocument/2006/relationships" xmlns:m="http://schemas.openxmlformats.org/officeDocument/2006/math" xmlns:v="urn:schemas-microsoft-com:vml" xmlns:wp14="http://schemas.microsoft.com/office/word/2010/wordprocessingDrawing" xmlns:wp="http://schemas.openxmlformats.org/drawingml/2006/wordprocessingDrawing" xmlns:w10="urn:schemas-microsoft-com:office:word" xmlns:w="http://schemas.openxmlformats.org/wordprocessingml/2006/main" xmlns:w14="http://schemas.microsoft.com/office/word/2010/wordml" xmlns:w15="http://schemas.microsoft.com/office/word/2012/wordml" xmlns:w16cex="http://schemas.microsoft.com/office/word/2018/wordml/cex" xmlns:w16cid="http://schemas.microsoft.com/office/word/2016/wordml/cid" xmlns:w16="http://schemas.microsoft.com/office/word/2018/wordml" xmlns:w16sdtdh="http://schemas.microsoft.com/office/word/2020/wordml/sdtdatahash" xmlns:w16se="http://schemas.microsoft.com/office/word/2015/wordml/symex" xmlns:wpg="http://schemas.microsoft.com/office/word/2010/wordprocessingGroup" xmlns:wpi="http://schemas.microsoft.com/office/word/2010/wordprocessingInk" xmlns:wne="http://schemas.microsoft.com/office/word/2006/wordml" xmlns:wps="http://schemas.microsoft.com/office/word/2010/wordprocessingShape" mc:Ignorable="w14 w15 w16se w16cid w16 w16cex w16sdtdh wp14">
   <w:endnote w:type="separator" w:id="-1">
     <w:p>
       <w:pPr>
@@ -1335,7 +1424,7 @@
 </file>
 
 <file path=word/footnotes.xml><?xml version="1.0" encoding="utf-8"?>
-<w:footnotes xmlns:wpc="http://schemas.microsoft.com/office/word/2010/wordprocessingCanvas" xmlns:cx="http://schemas.microsoft.com/office/drawing/2014/chartex" xmlns:cx1="http://schemas.microsoft.com/office/drawing/2015/9/8/chartex" xmlns:cx2="http://schemas.microsoft.com/office/drawing/2015/10/21/chartex" xmlns:cx3="http://schemas.microsoft.com/office/drawing/2016/5/9/chartex" xmlns:cx4="http://schemas.microsoft.com/office/drawing/2016/5/10/chartex" xmlns:cx5="http://schemas.microsoft.com/office/drawing/2016/5/11/chartex" xmlns:cx6="http://schemas.microsoft.com/office/drawing/2016/5/12/chartex" xmlns:cx7="http://schemas.microsoft.com/office/drawing/2016/5/13/chartex" xmlns:cx8="http://schemas.microsoft.com/office/drawing/2016/5/14/chartex" xmlns:mc="http://schemas.openxmlformats.org/markup-compatibility/2006" xmlns:aink="http://schemas.microsoft.com/office/drawing/2016/ink" xmlns:am3d="http://schemas.microsoft.com/office/drawing/2017/model3d" xmlns:o="urn:schemas-microsoft-com:office:office" xmlns:oel="http://schemas.microsoft.com/office/2019/extlst" xmlns:r="http://schemas.openxmlformats.org/officeDocument/2006/relationships" xmlns:m="http://schemas.openxmlformats.org/officeDocument/2006/math" xmlns:v="urn:schemas-microsoft-com:vml" xmlns:wp14="http://schemas.microsoft.com/office/word/2010/wordprocessingDrawing" xmlns:wp="http://schemas.openxmlformats.org/drawingml/2006/wordprocessingDrawing" xmlns:w10="urn:schemas-microsoft-com:office:word" xmlns:w="http://schemas.openxmlformats.org/wordprocessingml/2006/main" xmlns:w14="http://schemas.microsoft.com/office/word/2010/wordml" xmlns:w15="http://schemas.microsoft.com/office/word/2012/wordml" xmlns:w16cex="http://schemas.microsoft.com/office/word/2018/wordml/cex" xmlns:w16cid="http://schemas.microsoft.com/office/word/2016/wordml/cid" xmlns:w16="http://schemas.microsoft.com/office/word/2018/wordml" xmlns:w16du="http://schemas.microsoft.com/office/word/2023/wordml/word16du" xmlns:w16sdtdh="http://schemas.microsoft.com/office/word/2020/wordml/sdtdatahash" xmlns:w16sdtfl="http://schemas.microsoft.com/office/word/2024/wordml/sdtformatlock" xmlns:w16se="http://schemas.microsoft.com/office/word/2015/wordml/symex" xmlns:wpg="http://schemas.microsoft.com/office/word/2010/wordprocessingGroup" xmlns:wpi="http://schemas.microsoft.com/office/word/2010/wordprocessingInk" xmlns:wne="http://schemas.microsoft.com/office/word/2006/wordml" xmlns:wps="http://schemas.microsoft.com/office/word/2010/wordprocessingShape" mc:Ignorable="w14 w15 w16se w16cid w16 w16cex w16sdtdh w16sdtfl w16du wp14">
+<w:footnotes xmlns:wpc="http://schemas.microsoft.com/office/word/2010/wordprocessingCanvas" xmlns:cx="http://schemas.microsoft.com/office/drawing/2014/chartex" xmlns:cx1="http://schemas.microsoft.com/office/drawing/2015/9/8/chartex" xmlns:cx2="http://schemas.microsoft.com/office/drawing/2015/10/21/chartex" xmlns:cx3="http://schemas.microsoft.com/office/drawing/2016/5/9/chartex" xmlns:cx4="http://schemas.microsoft.com/office/drawing/2016/5/10/chartex" xmlns:cx5="http://schemas.microsoft.com/office/drawing/2016/5/11/chartex" xmlns:cx6="http://schemas.microsoft.com/office/drawing/2016/5/12/chartex" xmlns:cx7="http://schemas.microsoft.com/office/drawing/2016/5/13/chartex" xmlns:cx8="http://schemas.microsoft.com/office/drawing/2016/5/14/chartex" xmlns:mc="http://schemas.openxmlformats.org/markup-compatibility/2006" xmlns:aink="http://schemas.microsoft.com/office/drawing/2016/ink" xmlns:am3d="http://schemas.microsoft.com/office/drawing/2017/model3d" xmlns:o="urn:schemas-microsoft-com:office:office" xmlns:r="http://schemas.openxmlformats.org/officeDocument/2006/relationships" xmlns:m="http://schemas.openxmlformats.org/officeDocument/2006/math" xmlns:v="urn:schemas-microsoft-com:vml" xmlns:wp14="http://schemas.microsoft.com/office/word/2010/wordprocessingDrawing" xmlns:wp="http://schemas.openxmlformats.org/drawingml/2006/wordprocessingDrawing" xmlns:w10="urn:schemas-microsoft-com:office:word" xmlns:w="http://schemas.openxmlformats.org/wordprocessingml/2006/main" xmlns:w14="http://schemas.microsoft.com/office/word/2010/wordml" xmlns:w15="http://schemas.microsoft.com/office/word/2012/wordml" xmlns:w16cex="http://schemas.microsoft.com/office/word/2018/wordml/cex" xmlns:w16cid="http://schemas.microsoft.com/office/word/2016/wordml/cid" xmlns:w16="http://schemas.microsoft.com/office/word/2018/wordml" xmlns:w16sdtdh="http://schemas.microsoft.com/office/word/2020/wordml/sdtdatahash" xmlns:w16se="http://schemas.microsoft.com/office/word/2015/wordml/symex" xmlns:wpg="http://schemas.microsoft.com/office/word/2010/wordprocessingGroup" xmlns:wpi="http://schemas.microsoft.com/office/word/2010/wordprocessingInk" xmlns:wne="http://schemas.microsoft.com/office/word/2006/wordml" xmlns:wps="http://schemas.microsoft.com/office/word/2010/wordprocessingShape" mc:Ignorable="w14 w15 w16se w16cid w16 w16cex w16sdtdh wp14">
   <w:footnote w:type="separator" w:id="-1">
     <w:p>
       <w:pPr>
@@ -1360,7 +1449,7 @@
 </file>
 
 <file path=word/styles.xml><?xml version="1.0" encoding="utf-8"?>
-<w:styles xmlns:mc="http://schemas.openxmlformats.org/markup-compatibility/2006" xmlns:r="http://schemas.openxmlformats.org/officeDocument/2006/relationships" xmlns:w="http://schemas.openxmlformats.org/wordprocessingml/2006/main" xmlns:w14="http://schemas.microsoft.com/office/word/2010/wordml" xmlns:w15="http://schemas.microsoft.com/office/word/2012/wordml" xmlns:w16cex="http://schemas.microsoft.com/office/word/2018/wordml/cex" xmlns:w16cid="http://schemas.microsoft.com/office/word/2016/wordml/cid" xmlns:w16="http://schemas.microsoft.com/office/word/2018/wordml" xmlns:w16du="http://schemas.microsoft.com/office/word/2023/wordml/word16du" xmlns:w16sdtdh="http://schemas.microsoft.com/office/word/2020/wordml/sdtdatahash" xmlns:w16sdtfl="http://schemas.microsoft.com/office/word/2024/wordml/sdtformatlock" xmlns:w16se="http://schemas.microsoft.com/office/word/2015/wordml/symex" mc:Ignorable="w14 w15 w16se w16cid w16 w16cex w16sdtdh w16sdtfl w16du">
+<w:styles xmlns:mc="http://schemas.openxmlformats.org/markup-compatibility/2006" xmlns:r="http://schemas.openxmlformats.org/officeDocument/2006/relationships" xmlns:w="http://schemas.openxmlformats.org/wordprocessingml/2006/main" xmlns:w14="http://schemas.microsoft.com/office/word/2010/wordml" xmlns:w15="http://schemas.microsoft.com/office/word/2012/wordml" xmlns:w16cex="http://schemas.microsoft.com/office/word/2018/wordml/cex" xmlns:w16cid="http://schemas.microsoft.com/office/word/2016/wordml/cid" xmlns:w16="http://schemas.microsoft.com/office/word/2018/wordml" xmlns:w16sdtdh="http://schemas.microsoft.com/office/word/2020/wordml/sdtdatahash" xmlns:w16se="http://schemas.microsoft.com/office/word/2015/wordml/symex" mc:Ignorable="w14 w15 w16se w16cid w16 w16cex w16sdtdh">
   <w:docDefaults>
     <w:rPrDefault>
       <w:rPr>

</xml_diff>

<commit_message>
Menyamakan data nama produk pada dashboard dengan halaman produk
</commit_message>
<xml_diff>
--- a/dekumentasi/web.docx
+++ b/dekumentasi/web.docx
@@ -128,14 +128,12 @@
         <w:t>baru</w:t>
       </w:r>
       <w:proofErr w:type="spellEnd"/>
-      <w:proofErr w:type="gramStart"/>
       <w:r>
         <w:t>.</w:t>
       </w:r>
       <w:r>
         <w:t xml:space="preserve"> :</w:t>
       </w:r>
-      <w:proofErr w:type="gramEnd"/>
     </w:p>
     <w:p/>
     <w:p>
@@ -559,17 +557,12 @@
         <w:t xml:space="preserve"> pada card </w:t>
       </w:r>
       <w:proofErr w:type="spellStart"/>
-      <w:proofErr w:type="gramStart"/>
       <w:r>
         <w:t>produk</w:t>
       </w:r>
       <w:proofErr w:type="spellEnd"/>
       <w:r>
-        <w:t xml:space="preserve"> :</w:t>
-      </w:r>
-      <w:proofErr w:type="gramEnd"/>
-      <w:r>
-        <w:t xml:space="preserve"> </w:t>
+        <w:t xml:space="preserve"> : </w:t>
       </w:r>
     </w:p>
     <w:p>
@@ -776,7 +769,6 @@
         <w:t xml:space="preserve"> </w:t>
       </w:r>
       <w:proofErr w:type="spellStart"/>
-      <w:proofErr w:type="gramStart"/>
       <w:r>
         <w:t>produk</w:t>
       </w:r>
@@ -784,7 +776,6 @@
       <w:r>
         <w:t xml:space="preserve"> :</w:t>
       </w:r>
-      <w:proofErr w:type="gramEnd"/>
     </w:p>
     <w:p>
       <w:r>
@@ -853,7 +844,6 @@
         <w:t xml:space="preserve"> </w:t>
       </w:r>
       <w:proofErr w:type="spellStart"/>
-      <w:proofErr w:type="gramStart"/>
       <w:r>
         <w:t>kedua</w:t>
       </w:r>
@@ -871,7 +861,6 @@
         </w:rPr>
         <w:t>:</w:t>
       </w:r>
-      <w:proofErr w:type="gramEnd"/>
       <w:r>
         <w:rPr>
           <w:i/>
@@ -1906,6 +1895,113 @@
         </w:drawing>
       </w:r>
     </w:p>
+    <w:p/>
+    <w:p>
+      <w:pPr>
+        <w:rPr>
+          <w:noProof/>
+        </w:rPr>
+      </w:pPr>
+    </w:p>
+    <w:p>
+      <w:pPr>
+        <w:rPr>
+          <w:noProof/>
+        </w:rPr>
+      </w:pPr>
+    </w:p>
+    <w:p>
+      <w:pPr>
+        <w:rPr>
+          <w:noProof/>
+        </w:rPr>
+      </w:pPr>
+    </w:p>
+    <w:p>
+      <w:pPr>
+        <w:rPr>
+          <w:noProof/>
+        </w:rPr>
+      </w:pPr>
+    </w:p>
+    <w:p>
+      <w:pPr>
+        <w:rPr>
+          <w:noProof/>
+        </w:rPr>
+      </w:pPr>
+    </w:p>
+    <w:p>
+      <w:pPr>
+        <w:rPr>
+          <w:noProof/>
+        </w:rPr>
+      </w:pPr>
+    </w:p>
+    <w:p>
+      <w:pPr>
+        <w:rPr>
+          <w:noProof/>
+        </w:rPr>
+      </w:pPr>
+    </w:p>
+    <w:p>
+      <w:pPr>
+        <w:rPr>
+          <w:noProof/>
+        </w:rPr>
+      </w:pPr>
+      <w:r>
+        <w:rPr>
+          <w:noProof/>
+        </w:rPr>
+        <w:lastRenderedPageBreak/>
+        <w:t>Menambahkan top sold items pada dashboard admin</w:t>
+      </w:r>
+    </w:p>
+    <w:p>
+      <w:r>
+        <w:rPr>
+          <w:noProof/>
+        </w:rPr>
+        <w:drawing>
+          <wp:inline distT="0" distB="0" distL="0" distR="0" wp14:anchorId="0D319462" wp14:editId="25A631D3">
+            <wp:extent cx="5731510" cy="2733675"/>
+            <wp:effectExtent l="0" t="0" r="2540" b="9525"/>
+            <wp:docPr id="7" name="Picture 7"/>
+            <wp:cNvGraphicFramePr>
+              <a:graphicFrameLocks xmlns:a="http://schemas.openxmlformats.org/drawingml/2006/main" noChangeAspect="1"/>
+            </wp:cNvGraphicFramePr>
+            <a:graphic xmlns:a="http://schemas.openxmlformats.org/drawingml/2006/main">
+              <a:graphicData uri="http://schemas.openxmlformats.org/drawingml/2006/picture">
+                <pic:pic xmlns:pic="http://schemas.openxmlformats.org/drawingml/2006/picture">
+                  <pic:nvPicPr>
+                    <pic:cNvPr id="1" name=""/>
+                    <pic:cNvPicPr/>
+                  </pic:nvPicPr>
+                  <pic:blipFill>
+                    <a:blip r:embed="rId28"/>
+                    <a:stretch>
+                      <a:fillRect/>
+                    </a:stretch>
+                  </pic:blipFill>
+                  <pic:spPr>
+                    <a:xfrm>
+                      <a:off x="0" y="0"/>
+                      <a:ext cx="5731510" cy="2733675"/>
+                    </a:xfrm>
+                    <a:prstGeom prst="rect">
+                      <a:avLst/>
+                    </a:prstGeom>
+                  </pic:spPr>
+                </pic:pic>
+              </a:graphicData>
+            </a:graphic>
+          </wp:inline>
+        </w:drawing>
+      </w:r>
+    </w:p>
+    <w:p/>
     <w:sectPr>
       <w:pgSz w:w="11906" w:h="16838"/>
       <w:pgMar w:top="1440" w:right="1440" w:bottom="1440" w:left="1440" w:header="708" w:footer="708" w:gutter="0"/>

</xml_diff>